<commit_message>
MySQL added and prefered schedule changed
</commit_message>
<xml_diff>
--- a/CV Protasevich.docx
+++ b/CV Protasevich.docx
@@ -35,6 +35,7 @@
           <w:lang w:val="en-US"/>
         </w:rPr>
       </w:pPr>
+      <w:proofErr w:type="spellStart"/>
       <w:r>
         <w:rPr>
           <w:rFonts w:ascii="Arial" w:hAnsi="Arial" w:cs="Arial"/>
@@ -42,7 +43,17 @@
           <w:szCs w:val="28"/>
           <w:lang w:val="en-US"/>
         </w:rPr>
-        <w:t>Protasevich Maxim</w:t>
+        <w:t>Protasevich</w:t>
+      </w:r>
+      <w:proofErr w:type="spellEnd"/>
+      <w:r>
+        <w:rPr>
+          <w:rFonts w:ascii="Arial" w:hAnsi="Arial" w:cs="Arial"/>
+          <w:sz w:val="28"/>
+          <w:szCs w:val="28"/>
+          <w:lang w:val="en-US"/>
+        </w:rPr>
+        <w:t xml:space="preserve"> Maxim</w:t>
       </w:r>
     </w:p>
     <w:p>
@@ -142,8 +153,19 @@
           <w:szCs w:val="24"/>
           <w:lang w:val="en-US"/>
         </w:rPr>
-        <w:t>, street Kalinovskogo</w:t>
-      </w:r>
+        <w:t xml:space="preserve">, street </w:t>
+      </w:r>
+      <w:proofErr w:type="spellStart"/>
+      <w:r>
+        <w:rPr>
+          <w:rFonts w:ascii="Arial" w:hAnsi="Arial" w:cs="Arial"/>
+          <w:sz w:val="24"/>
+          <w:szCs w:val="24"/>
+          <w:lang w:val="en-US"/>
+        </w:rPr>
+        <w:t>Kalinovskogo</w:t>
+      </w:r>
+      <w:proofErr w:type="spellEnd"/>
       <w:r>
         <w:rPr>
           <w:rFonts w:ascii="Arial" w:hAnsi="Arial" w:cs="Arial"/>
@@ -214,7 +236,7 @@
       <w:hyperlink r:id="rId5" w:history="1">
         <w:r>
           <w:rPr>
-            <w:rStyle w:val="Hyperlink"/>
+            <w:rStyle w:val="a3"/>
             <w:rFonts w:ascii="Arial" w:hAnsi="Arial" w:cs="Arial"/>
             <w:sz w:val="24"/>
             <w:szCs w:val="24"/>
@@ -241,8 +263,19 @@
           <w:szCs w:val="24"/>
           <w:lang w:val="en-US"/>
         </w:rPr>
-        <w:t>Skype: max.protasevich</w:t>
-      </w:r>
+        <w:t xml:space="preserve">Skype: </w:t>
+      </w:r>
+      <w:proofErr w:type="spellStart"/>
+      <w:r>
+        <w:rPr>
+          <w:rFonts w:ascii="Arial" w:hAnsi="Arial" w:cs="Arial"/>
+          <w:sz w:val="24"/>
+          <w:szCs w:val="24"/>
+          <w:lang w:val="en-US"/>
+        </w:rPr>
+        <w:t>max.protasevich</w:t>
+      </w:r>
+      <w:proofErr w:type="spellEnd"/>
     </w:p>
     <w:p>
       <w:pPr>
@@ -330,7 +363,16 @@
           <w:szCs w:val="24"/>
           <w:lang w:val="en-US"/>
         </w:rPr>
-        <w:t>The preferred schedule is 30 hours per week.</w:t>
+        <w:t>The preferred schedule is 4</w:t>
+      </w:r>
+      <w:r>
+        <w:rPr>
+          <w:rFonts w:ascii="Arial" w:hAnsi="Arial" w:cs="Arial"/>
+          <w:sz w:val="24"/>
+          <w:szCs w:val="24"/>
+          <w:lang w:val="en-US"/>
+        </w:rPr>
+        <w:t>0 hours per week.</w:t>
       </w:r>
     </w:p>
     <w:p>
@@ -618,7 +660,7 @@
     </w:p>
     <w:p>
       <w:pPr>
-        <w:pStyle w:val="ListParagraph"/>
+        <w:pStyle w:val="a4"/>
         <w:numPr>
           <w:ilvl w:val="0"/>
           <w:numId w:val="1"/>
@@ -647,12 +689,32 @@
           <w:szCs w:val="24"/>
           <w:lang w:val="en-US"/>
         </w:rPr>
-        <w:t>, Linux distributives: ArchLinux, Mint;</w:t>
-      </w:r>
-    </w:p>
-    <w:p>
-      <w:pPr>
-        <w:pStyle w:val="ListParagraph"/>
+        <w:t xml:space="preserve">, Linux distributives: </w:t>
+      </w:r>
+      <w:proofErr w:type="spellStart"/>
+      <w:r>
+        <w:rPr>
+          <w:rFonts w:ascii="Arial" w:hAnsi="Arial" w:cs="Arial"/>
+          <w:sz w:val="24"/>
+          <w:szCs w:val="24"/>
+          <w:lang w:val="en-US"/>
+        </w:rPr>
+        <w:t>ArchLinux</w:t>
+      </w:r>
+      <w:proofErr w:type="spellEnd"/>
+      <w:r>
+        <w:rPr>
+          <w:rFonts w:ascii="Arial" w:hAnsi="Arial" w:cs="Arial"/>
+          <w:sz w:val="24"/>
+          <w:szCs w:val="24"/>
+          <w:lang w:val="en-US"/>
+        </w:rPr>
+        <w:t>, Mint;</w:t>
+      </w:r>
+    </w:p>
+    <w:p>
+      <w:pPr>
+        <w:pStyle w:val="a4"/>
         <w:numPr>
           <w:ilvl w:val="0"/>
           <w:numId w:val="1"/>
@@ -672,12 +734,32 @@
           <w:szCs w:val="24"/>
           <w:lang w:val="en-US"/>
         </w:rPr>
-        <w:t>Programming Languages: Java, JavaScript, jQuery;</w:t>
-      </w:r>
-    </w:p>
-    <w:p>
-      <w:pPr>
-        <w:pStyle w:val="ListParagraph"/>
+        <w:t xml:space="preserve">Programming Languages: Java, JavaScript, </w:t>
+      </w:r>
+      <w:proofErr w:type="spellStart"/>
+      <w:r>
+        <w:rPr>
+          <w:rFonts w:ascii="Arial" w:hAnsi="Arial" w:cs="Arial"/>
+          <w:sz w:val="24"/>
+          <w:szCs w:val="24"/>
+          <w:lang w:val="en-US"/>
+        </w:rPr>
+        <w:t>jQuery</w:t>
+      </w:r>
+      <w:proofErr w:type="spellEnd"/>
+      <w:r>
+        <w:rPr>
+          <w:rFonts w:ascii="Arial" w:hAnsi="Arial" w:cs="Arial"/>
+          <w:sz w:val="24"/>
+          <w:szCs w:val="24"/>
+          <w:lang w:val="en-US"/>
+        </w:rPr>
+        <w:t>;</w:t>
+      </w:r>
+    </w:p>
+    <w:p>
+      <w:pPr>
+        <w:pStyle w:val="a4"/>
         <w:numPr>
           <w:ilvl w:val="0"/>
           <w:numId w:val="1"/>
@@ -720,7 +802,7 @@
     </w:p>
     <w:p>
       <w:pPr>
-        <w:pStyle w:val="ListParagraph"/>
+        <w:pStyle w:val="a4"/>
         <w:numPr>
           <w:ilvl w:val="0"/>
           <w:numId w:val="1"/>
@@ -745,7 +827,7 @@
     </w:p>
     <w:p>
       <w:pPr>
-        <w:pStyle w:val="ListParagraph"/>
+        <w:pStyle w:val="a4"/>
         <w:numPr>
           <w:ilvl w:val="0"/>
           <w:numId w:val="1"/>
@@ -765,12 +847,32 @@
           <w:szCs w:val="24"/>
           <w:lang w:val="en-US"/>
         </w:rPr>
-        <w:t>IDE: Eclipse, Intellij IDEA;</w:t>
-      </w:r>
-    </w:p>
-    <w:p>
-      <w:pPr>
-        <w:pStyle w:val="ListParagraph"/>
+        <w:t xml:space="preserve">IDE: Eclipse, </w:t>
+      </w:r>
+      <w:proofErr w:type="spellStart"/>
+      <w:r>
+        <w:rPr>
+          <w:rFonts w:ascii="Arial" w:hAnsi="Arial" w:cs="Arial"/>
+          <w:sz w:val="24"/>
+          <w:szCs w:val="24"/>
+          <w:lang w:val="en-US"/>
+        </w:rPr>
+        <w:t>Intellij</w:t>
+      </w:r>
+      <w:proofErr w:type="spellEnd"/>
+      <w:r>
+        <w:rPr>
+          <w:rFonts w:ascii="Arial" w:hAnsi="Arial" w:cs="Arial"/>
+          <w:sz w:val="24"/>
+          <w:szCs w:val="24"/>
+          <w:lang w:val="en-US"/>
+        </w:rPr>
+        <w:t xml:space="preserve"> IDEA;</w:t>
+      </w:r>
+    </w:p>
+    <w:p>
+      <w:pPr>
+        <w:pStyle w:val="a4"/>
         <w:numPr>
           <w:ilvl w:val="0"/>
           <w:numId w:val="1"/>
@@ -790,12 +892,61 @@
           <w:szCs w:val="24"/>
           <w:lang w:val="en-US"/>
         </w:rPr>
-        <w:t>Technologies: Swing, Servlets, JSP, JSTL, Spring Framework 3, Hibernate4, JPA2;</w:t>
-      </w:r>
-    </w:p>
-    <w:p>
-      <w:pPr>
-        <w:pStyle w:val="ListParagraph"/>
+        <w:t xml:space="preserve">Technologies: Swing, </w:t>
+      </w:r>
+      <w:proofErr w:type="spellStart"/>
+      <w:r>
+        <w:rPr>
+          <w:rFonts w:ascii="Arial" w:hAnsi="Arial" w:cs="Arial"/>
+          <w:sz w:val="24"/>
+          <w:szCs w:val="24"/>
+          <w:lang w:val="en-US"/>
+        </w:rPr>
+        <w:t>Servlets</w:t>
+      </w:r>
+      <w:proofErr w:type="spellEnd"/>
+      <w:r>
+        <w:rPr>
+          <w:rFonts w:ascii="Arial" w:hAnsi="Arial" w:cs="Arial"/>
+          <w:sz w:val="24"/>
+          <w:szCs w:val="24"/>
+          <w:lang w:val="en-US"/>
+        </w:rPr>
+        <w:t>, JSP, JSTL, Spring Framework 3, Hibernate4, JPA2</w:t>
+      </w:r>
+      <w:r>
+        <w:rPr>
+          <w:rFonts w:ascii="Arial" w:hAnsi="Arial" w:cs="Arial"/>
+          <w:sz w:val="24"/>
+          <w:szCs w:val="24"/>
+          <w:lang w:val="en-US"/>
+        </w:rPr>
+        <w:t xml:space="preserve">, </w:t>
+      </w:r>
+      <w:proofErr w:type="spellStart"/>
+      <w:r>
+        <w:rPr>
+          <w:rFonts w:ascii="Arial" w:hAnsi="Arial" w:cs="Arial"/>
+          <w:sz w:val="24"/>
+          <w:szCs w:val="24"/>
+          <w:lang w:val="en-US"/>
+        </w:rPr>
+        <w:t>MySQL</w:t>
+      </w:r>
+      <w:proofErr w:type="spellEnd"/>
+      <w:r>
+        <w:rPr>
+          <w:rFonts w:ascii="Arial" w:hAnsi="Arial" w:cs="Arial"/>
+          <w:sz w:val="24"/>
+          <w:szCs w:val="24"/>
+          <w:lang w:val="en-US"/>
+        </w:rPr>
+        <w:t>;</w:t>
+      </w:r>
+    </w:p>
+    <w:p>
+      <w:pPr>
+        <w:pStyle w:val="a4"/>
         <w:numPr>
           <w:ilvl w:val="0"/>
           <w:numId w:val="1"/>
@@ -815,7 +966,47 @@
           <w:szCs w:val="24"/>
           <w:lang w:val="en-US"/>
         </w:rPr>
-        <w:t xml:space="preserve">And also I have some experience with git, maven3, PaaS (mostly </w:t>
+        <w:t xml:space="preserve">And also I have some experience with </w:t>
+      </w:r>
+      <w:proofErr w:type="spellStart"/>
+      <w:r>
+        <w:rPr>
+          <w:rFonts w:ascii="Arial" w:hAnsi="Arial" w:cs="Arial"/>
+          <w:sz w:val="24"/>
+          <w:szCs w:val="24"/>
+          <w:lang w:val="en-US"/>
+        </w:rPr>
+        <w:t>git</w:t>
+      </w:r>
+      <w:proofErr w:type="spellEnd"/>
+      <w:r>
+        <w:rPr>
+          <w:rFonts w:ascii="Arial" w:hAnsi="Arial" w:cs="Arial"/>
+          <w:sz w:val="24"/>
+          <w:szCs w:val="24"/>
+          <w:lang w:val="en-US"/>
+        </w:rPr>
+        <w:t xml:space="preserve">, maven3, </w:t>
+      </w:r>
+      <w:proofErr w:type="spellStart"/>
+      <w:r>
+        <w:rPr>
+          <w:rFonts w:ascii="Arial" w:hAnsi="Arial" w:cs="Arial"/>
+          <w:sz w:val="24"/>
+          <w:szCs w:val="24"/>
+          <w:lang w:val="en-US"/>
+        </w:rPr>
+        <w:t>PaaS</w:t>
+      </w:r>
+      <w:proofErr w:type="spellEnd"/>
+      <w:r>
+        <w:rPr>
+          <w:rFonts w:ascii="Arial" w:hAnsi="Arial" w:cs="Arial"/>
+          <w:sz w:val="24"/>
+          <w:szCs w:val="24"/>
+          <w:lang w:val="en-US"/>
+        </w:rPr>
+        <w:t xml:space="preserve"> (mostly </w:t>
       </w:r>
       <w:r>
         <w:rPr>
@@ -1002,8 +1193,19 @@
           <w:szCs w:val="24"/>
           <w:lang w:val="en-US"/>
         </w:rPr>
-        <w:t>Bruce Eckel</w:t>
-      </w:r>
+        <w:t xml:space="preserve">Bruce </w:t>
+      </w:r>
+      <w:proofErr w:type="spellStart"/>
+      <w:r>
+        <w:rPr>
+          <w:rFonts w:ascii="Arial" w:hAnsi="Arial" w:cs="Arial"/>
+          <w:sz w:val="24"/>
+          <w:szCs w:val="24"/>
+          <w:lang w:val="en-US"/>
+        </w:rPr>
+        <w:t>Eckel</w:t>
+      </w:r>
+      <w:proofErr w:type="spellEnd"/>
     </w:p>
     <w:p>
       <w:pPr>
@@ -1068,8 +1270,19 @@
           <w:szCs w:val="24"/>
           <w:lang w:val="en-US"/>
         </w:rPr>
-        <w:t xml:space="preserve"> Craig Walls with Ryan Breidenbach</w:t>
-      </w:r>
+        <w:t xml:space="preserve"> Craig Walls with Ryan </w:t>
+      </w:r>
+      <w:proofErr w:type="spellStart"/>
+      <w:r>
+        <w:rPr>
+          <w:rFonts w:ascii="Arial" w:hAnsi="Arial" w:cs="Arial"/>
+          <w:sz w:val="24"/>
+          <w:szCs w:val="24"/>
+          <w:lang w:val="en-US"/>
+        </w:rPr>
+        <w:t>Breidenbach</w:t>
+      </w:r>
+      <w:proofErr w:type="spellEnd"/>
     </w:p>
     <w:p>
       <w:pPr>
@@ -1139,7 +1352,7 @@
     </w:p>
     <w:p>
       <w:pPr>
-        <w:pStyle w:val="NormalWeb"/>
+        <w:pStyle w:val="a5"/>
         <w:spacing w:before="0" w:beforeAutospacing="0" w:after="0" w:line="240" w:lineRule="auto"/>
         <w:rPr>
           <w:lang w:val="en-US"/>
@@ -1161,8 +1374,19 @@
           <w:szCs w:val="24"/>
           <w:lang w:val="en-US"/>
         </w:rPr>
-        <w:t>Pro Git</w:t>
-      </w:r>
+        <w:t xml:space="preserve">Pro </w:t>
+      </w:r>
+      <w:proofErr w:type="spellStart"/>
+      <w:r>
+        <w:rPr>
+          <w:rFonts w:ascii="Arial" w:hAnsi="Arial" w:cs="Arial"/>
+          <w:sz w:val="24"/>
+          <w:szCs w:val="24"/>
+          <w:lang w:val="en-US"/>
+        </w:rPr>
+        <w:t>Git</w:t>
+      </w:r>
+      <w:proofErr w:type="spellEnd"/>
       <w:r>
         <w:rPr>
           <w:rFonts w:ascii="Arial" w:hAnsi="Arial" w:cs="Arial"/>
@@ -1223,15 +1447,37 @@
           <w:lang w:val="en-US"/>
         </w:rPr>
       </w:pPr>
-      <w:r>
-        <w:rPr>
-          <w:rFonts w:ascii="Arial" w:hAnsi="Arial" w:cs="Arial"/>
-          <w:sz w:val="24"/>
-          <w:szCs w:val="24"/>
-          <w:lang w:val="en-US"/>
-        </w:rPr>
-        <w:t>Jogging, reading fantastic books, listening audiobooks.</w:t>
-      </w:r>
+      <w:proofErr w:type="gramStart"/>
+      <w:r>
+        <w:rPr>
+          <w:rFonts w:ascii="Arial" w:hAnsi="Arial" w:cs="Arial"/>
+          <w:sz w:val="24"/>
+          <w:szCs w:val="24"/>
+          <w:lang w:val="en-US"/>
+        </w:rPr>
+        <w:t xml:space="preserve">Jogging, reading fantastic books, listening </w:t>
+      </w:r>
+      <w:proofErr w:type="spellStart"/>
+      <w:r>
+        <w:rPr>
+          <w:rFonts w:ascii="Arial" w:hAnsi="Arial" w:cs="Arial"/>
+          <w:sz w:val="24"/>
+          <w:szCs w:val="24"/>
+          <w:lang w:val="en-US"/>
+        </w:rPr>
+        <w:t>audiobooks</w:t>
+      </w:r>
+      <w:proofErr w:type="spellEnd"/>
+      <w:r>
+        <w:rPr>
+          <w:rFonts w:ascii="Arial" w:hAnsi="Arial" w:cs="Arial"/>
+          <w:sz w:val="24"/>
+          <w:szCs w:val="24"/>
+          <w:lang w:val="en-US"/>
+        </w:rPr>
+        <w:t>.</w:t>
+      </w:r>
+      <w:proofErr w:type="gramEnd"/>
     </w:p>
     <w:p>
       <w:pPr>
@@ -1317,7 +1563,7 @@
     </w:p>
     <w:p>
       <w:pPr>
-        <w:pStyle w:val="NormalWeb"/>
+        <w:pStyle w:val="a5"/>
         <w:spacing w:before="0" w:beforeAutospacing="0" w:after="0" w:line="240" w:lineRule="auto"/>
         <w:rPr>
           <w:lang w:val="en-US"/>
@@ -1326,7 +1572,7 @@
       <w:hyperlink r:id="rId6" w:history="1">
         <w:r>
           <w:rPr>
-            <w:rStyle w:val="Hyperlink"/>
+            <w:rStyle w:val="a3"/>
             <w:rFonts w:ascii="Arial" w:hAnsi="Arial" w:cs="Arial"/>
             <w:sz w:val="24"/>
             <w:szCs w:val="24"/>
@@ -1473,8 +1719,6 @@
     <w:rPrDefault>
       <w:rPr>
         <w:rFonts w:ascii="Calibri" w:eastAsia="Times New Roman" w:hAnsi="Calibri" w:cs="Times New Roman"/>
-        <w:sz w:val="22"/>
-        <w:szCs w:val="22"/>
         <w:lang w:val="ru-RU" w:eastAsia="ru-RU" w:bidi="ar-SA"/>
       </w:rPr>
     </w:rPrDefault>
@@ -1619,20 +1863,25 @@
     <w:lsdException w:name="Bibliography" w:uiPriority="37"/>
     <w:lsdException w:name="TOC Heading" w:uiPriority="39" w:qFormat="1"/>
   </w:latentStyles>
-  <w:style w:type="paragraph" w:default="1" w:styleId="Normal">
+  <w:style w:type="paragraph" w:default="1" w:styleId="a">
     <w:name w:val="Normal"/>
     <w:qFormat/>
     <w:rsid w:val="00AB152D"/>
     <w:pPr>
       <w:spacing w:after="200" w:line="276" w:lineRule="auto"/>
     </w:pPr>
+    <w:rPr>
+      <w:sz w:val="22"/>
+      <w:szCs w:val="22"/>
+    </w:rPr>
   </w:style>
-  <w:style w:type="character" w:default="1" w:styleId="DefaultParagraphFont">
+  <w:style w:type="character" w:default="1" w:styleId="a0">
     <w:name w:val="Default Paragraph Font"/>
-    <w:uiPriority w:val="99"/>
+    <w:uiPriority w:val="1"/>
     <w:semiHidden/>
+    <w:unhideWhenUsed/>
   </w:style>
-  <w:style w:type="table" w:default="1" w:styleId="TableNormal">
+  <w:style w:type="table" w:default="1" w:styleId="a1">
     <w:name w:val="Normal Table"/>
     <w:uiPriority w:val="99"/>
     <w:semiHidden/>
@@ -1648,15 +1897,15 @@
       </w:tblCellMar>
     </w:tblPr>
   </w:style>
-  <w:style w:type="numbering" w:default="1" w:styleId="NoList">
+  <w:style w:type="numbering" w:default="1" w:styleId="a2">
     <w:name w:val="No List"/>
     <w:uiPriority w:val="99"/>
     <w:semiHidden/>
     <w:unhideWhenUsed/>
   </w:style>
-  <w:style w:type="character" w:styleId="Hyperlink">
+  <w:style w:type="character" w:styleId="a3">
     <w:name w:val="Hyperlink"/>
-    <w:basedOn w:val="DefaultParagraphFont"/>
+    <w:basedOn w:val="a0"/>
     <w:uiPriority w:val="99"/>
     <w:rsid w:val="003A1A27"/>
     <w:rPr>
@@ -1665,9 +1914,9 @@
       <w:u w:val="single"/>
     </w:rPr>
   </w:style>
-  <w:style w:type="paragraph" w:styleId="ListParagraph">
+  <w:style w:type="paragraph" w:styleId="a4">
     <w:name w:val="List Paragraph"/>
-    <w:basedOn w:val="Normal"/>
+    <w:basedOn w:val="a"/>
     <w:uiPriority w:val="99"/>
     <w:qFormat/>
     <w:rsid w:val="009D297F"/>
@@ -1678,16 +1927,16 @@
   </w:style>
   <w:style w:type="character" w:customStyle="1" w:styleId="hps">
     <w:name w:val="hps"/>
-    <w:basedOn w:val="DefaultParagraphFont"/>
+    <w:basedOn w:val="a0"/>
     <w:uiPriority w:val="99"/>
     <w:rsid w:val="00D95468"/>
     <w:rPr>
       <w:rFonts w:cs="Times New Roman"/>
     </w:rPr>
   </w:style>
-  <w:style w:type="paragraph" w:styleId="NormalWeb">
+  <w:style w:type="paragraph" w:styleId="a5">
     <w:name w:val="Normal (Web)"/>
-    <w:basedOn w:val="Normal"/>
+    <w:basedOn w:val="a"/>
     <w:uiPriority w:val="99"/>
     <w:rsid w:val="007732EF"/>
     <w:pPr>
@@ -1697,9 +1946,9 @@
       <w:rFonts w:ascii="Times New Roman" w:hAnsi="Times New Roman"/>
     </w:rPr>
   </w:style>
-  <w:style w:type="character" w:styleId="FollowedHyperlink">
+  <w:style w:type="character" w:styleId="a6">
     <w:name w:val="FollowedHyperlink"/>
-    <w:basedOn w:val="DefaultParagraphFont"/>
+    <w:basedOn w:val="a0"/>
     <w:uiPriority w:val="99"/>
     <w:rsid w:val="0053205B"/>
     <w:rPr>

</xml_diff>